<commit_message>
Edit Scrum meeting Week 8 report based on TA's review
</commit_message>
<xml_diff>
--- a/Reporting/ScrumMeetings/SCRUM-MEETING-Week 8.docx
+++ b/Reporting/ScrumMeetings/SCRUM-MEETING-Week 8.docx
@@ -1070,7 +1070,7 @@
           <w:szCs w:val="34"/>
         </w:rPr>
         <w:drawing>
-          <wp:inline distT="0" distB="0" distL="0" distR="0" wp14:anchorId="6D1B55F2" wp14:editId="11F36BEA">
+          <wp:inline distT="0" distB="0" distL="0" distR="0" wp14:anchorId="6D1B55F2" wp14:editId="04AD318B">
             <wp:extent cx="185738" cy="185738"/>
             <wp:effectExtent l="0" t="0" r="5080" b="5080"/>
             <wp:docPr id="459473846" name="Picture 2" descr=":pencil2:"/>
@@ -1329,6 +1329,13 @@
               </w:rPr>
               <w:t>Drafted version of the two pages (Login + Registration)</w:t>
             </w:r>
+            <w:r>
+              <w:rPr>
+                <w:rFonts w:ascii="Times New Roman" w:eastAsia="Times New Roman" w:hAnsi="Times New Roman" w:cs="Times New Roman"/>
+                <w:spacing w:val="-1"/>
+              </w:rPr>
+              <w:t>: 25 hours</w:t>
+            </w:r>
           </w:p>
           <w:p>
             <w:pPr>
@@ -1347,7 +1354,14 @@
                 <w:rFonts w:ascii="Times New Roman" w:eastAsia="Times New Roman" w:hAnsi="Times New Roman" w:cs="Times New Roman"/>
                 <w:spacing w:val="-1"/>
               </w:rPr>
-              <w:t>Mock database.</w:t>
+              <w:t>Mock database</w:t>
+            </w:r>
+            <w:r>
+              <w:rPr>
+                <w:rFonts w:ascii="Times New Roman" w:eastAsia="Times New Roman" w:hAnsi="Times New Roman" w:cs="Times New Roman"/>
+                <w:spacing w:val="-1"/>
+              </w:rPr>
+              <w:t>: 5 hours</w:t>
             </w:r>
           </w:p>
           <w:p>
@@ -1388,7 +1402,7 @@
                 <w:rFonts w:ascii="Times New Roman" w:eastAsia="Times New Roman" w:hAnsi="Times New Roman" w:cs="Times New Roman"/>
                 <w:spacing w:val="-1"/>
               </w:rPr>
-              <w:t>.</w:t>
+              <w:t>: 10 hours.</w:t>
             </w:r>
           </w:p>
           <w:p>
@@ -1436,7 +1450,14 @@
                 <w:rFonts w:ascii="Times New Roman" w:eastAsia="Times New Roman" w:hAnsi="Times New Roman" w:cs="Times New Roman"/>
                 <w:spacing w:val="-1"/>
               </w:rPr>
-              <w:t xml:space="preserve"> for login page.</w:t>
+              <w:t xml:space="preserve"> for login page</w:t>
+            </w:r>
+            <w:r>
+              <w:rPr>
+                <w:rFonts w:ascii="Times New Roman" w:eastAsia="Times New Roman" w:hAnsi="Times New Roman" w:cs="Times New Roman"/>
+                <w:spacing w:val="-1"/>
+              </w:rPr>
+              <w:t>: 4 hours.</w:t>
             </w:r>
           </w:p>
           <w:p>
@@ -1456,7 +1477,15 @@
                 <w:rFonts w:ascii="Times New Roman" w:eastAsia="Times New Roman" w:hAnsi="Times New Roman" w:cs="Times New Roman"/>
                 <w:spacing w:val="-1"/>
               </w:rPr>
-              <w:t>Finalized version of DFD level 0 &amp; 1.</w:t>
+              <w:lastRenderedPageBreak/>
+              <w:t>Finalized version of DFD level 0 &amp; 1</w:t>
+            </w:r>
+            <w:r>
+              <w:rPr>
+                <w:rFonts w:ascii="Times New Roman" w:eastAsia="Times New Roman" w:hAnsi="Times New Roman" w:cs="Times New Roman"/>
+                <w:spacing w:val="-1"/>
+              </w:rPr>
+              <w:t>: 3 hours.</w:t>
             </w:r>
           </w:p>
           <w:p>
@@ -1476,8 +1505,34 @@
                 <w:rFonts w:ascii="Times New Roman" w:eastAsia="Times New Roman" w:hAnsi="Times New Roman" w:cs="Times New Roman"/>
                 <w:spacing w:val="-1"/>
               </w:rPr>
-              <w:lastRenderedPageBreak/>
               <w:t>Finalized version of UML Class Diagram</w:t>
+            </w:r>
+            <w:r>
+              <w:rPr>
+                <w:rFonts w:ascii="Times New Roman" w:eastAsia="Times New Roman" w:hAnsi="Times New Roman" w:cs="Times New Roman"/>
+                <w:spacing w:val="-1"/>
+              </w:rPr>
+              <w:t>: 2 hours</w:t>
+            </w:r>
+          </w:p>
+          <w:p>
+            <w:pPr>
+              <w:pStyle w:val="ListParagraph"/>
+              <w:numPr>
+                <w:ilvl w:val="0"/>
+                <w:numId w:val="13"/>
+              </w:numPr>
+              <w:rPr>
+                <w:rFonts w:ascii="Times New Roman" w:eastAsia="Times New Roman" w:hAnsi="Times New Roman" w:cs="Times New Roman"/>
+                <w:spacing w:val="-1"/>
+              </w:rPr>
+            </w:pPr>
+            <w:r>
+              <w:rPr>
+                <w:rFonts w:ascii="Times New Roman" w:eastAsia="Times New Roman" w:hAnsi="Times New Roman" w:cs="Times New Roman"/>
+                <w:spacing w:val="-1"/>
+              </w:rPr>
+              <w:t>Total: 49 hours</w:t>
             </w:r>
           </w:p>
         </w:tc>
@@ -1534,6 +1589,13 @@
                 <w:spacing w:val="-1"/>
               </w:rPr>
               <w:t>Deciding between the most optimal solution for database integration (Django vs. MongoDB)</w:t>
+            </w:r>
+            <w:r>
+              <w:rPr>
+                <w:rFonts w:ascii="Times New Roman" w:eastAsia="Times New Roman" w:hAnsi="Times New Roman" w:cs="Times New Roman"/>
+                <w:spacing w:val="-1"/>
+              </w:rPr>
+              <w:t>: 5 hours</w:t>
             </w:r>
           </w:p>
         </w:tc>
@@ -2647,7 +2709,7 @@
           <w:szCs w:val="34"/>
         </w:rPr>
         <w:drawing>
-          <wp:inline distT="0" distB="0" distL="0" distR="0" wp14:anchorId="0D65B72C" wp14:editId="035FEC28">
+          <wp:inline distT="0" distB="0" distL="0" distR="0" wp14:anchorId="0D65B72C" wp14:editId="3FD90BF9">
             <wp:extent cx="178594" cy="178594"/>
             <wp:effectExtent l="0" t="0" r="0" b="0"/>
             <wp:docPr id="306956271" name="Picture 1" descr=":books:"/>
@@ -2740,6 +2802,7 @@
         </w:numPr>
       </w:pPr>
       <w:r>
+        <w:lastRenderedPageBreak/>
         <w:t>Django documentation for database implementation</w:t>
       </w:r>
       <w:r>
@@ -2768,7 +2831,6 @@
         </w:numPr>
       </w:pPr>
       <w:r>
-        <w:lastRenderedPageBreak/>
         <w:t>Query Documents for MongoDB (</w:t>
       </w:r>
       <w:hyperlink r:id="rId11" w:history="1">
@@ -3742,6 +3804,118 @@
     </w:lvl>
   </w:abstractNum>
   <w:abstractNum w:abstractNumId="7" w15:restartNumberingAfterBreak="0">
+    <w:nsid w:val="39FE7714"/>
+    <w:multiLevelType w:val="hybridMultilevel"/>
+    <w:tmpl w:val="D3CA8A8E"/>
+    <w:lvl w:ilvl="0" w:tplc="3D1E18E8">
+      <w:numFmt w:val="bullet"/>
+      <w:lvlText w:val=""/>
+      <w:lvlJc w:val="left"/>
+      <w:pPr>
+        <w:ind w:left="1080" w:hanging="360"/>
+      </w:pPr>
+      <w:rPr>
+        <w:rFonts w:ascii="Wingdings" w:eastAsia="Times New Roman" w:hAnsi="Wingdings" w:cs="Times New Roman" w:hint="default"/>
+      </w:rPr>
+    </w:lvl>
+    <w:lvl w:ilvl="1" w:tplc="10090003" w:tentative="1">
+      <w:start w:val="1"/>
+      <w:numFmt w:val="bullet"/>
+      <w:lvlText w:val="o"/>
+      <w:lvlJc w:val="left"/>
+      <w:pPr>
+        <w:ind w:left="1800" w:hanging="360"/>
+      </w:pPr>
+      <w:rPr>
+        <w:rFonts w:ascii="Courier New" w:hAnsi="Courier New" w:cs="Courier New" w:hint="default"/>
+      </w:rPr>
+    </w:lvl>
+    <w:lvl w:ilvl="2" w:tplc="10090005" w:tentative="1">
+      <w:start w:val="1"/>
+      <w:numFmt w:val="bullet"/>
+      <w:lvlText w:val=""/>
+      <w:lvlJc w:val="left"/>
+      <w:pPr>
+        <w:ind w:left="2520" w:hanging="360"/>
+      </w:pPr>
+      <w:rPr>
+        <w:rFonts w:ascii="Wingdings" w:hAnsi="Wingdings" w:hint="default"/>
+      </w:rPr>
+    </w:lvl>
+    <w:lvl w:ilvl="3" w:tplc="10090001" w:tentative="1">
+      <w:start w:val="1"/>
+      <w:numFmt w:val="bullet"/>
+      <w:lvlText w:val=""/>
+      <w:lvlJc w:val="left"/>
+      <w:pPr>
+        <w:ind w:left="3240" w:hanging="360"/>
+      </w:pPr>
+      <w:rPr>
+        <w:rFonts w:ascii="Symbol" w:hAnsi="Symbol" w:hint="default"/>
+      </w:rPr>
+    </w:lvl>
+    <w:lvl w:ilvl="4" w:tplc="10090003" w:tentative="1">
+      <w:start w:val="1"/>
+      <w:numFmt w:val="bullet"/>
+      <w:lvlText w:val="o"/>
+      <w:lvlJc w:val="left"/>
+      <w:pPr>
+        <w:ind w:left="3960" w:hanging="360"/>
+      </w:pPr>
+      <w:rPr>
+        <w:rFonts w:ascii="Courier New" w:hAnsi="Courier New" w:cs="Courier New" w:hint="default"/>
+      </w:rPr>
+    </w:lvl>
+    <w:lvl w:ilvl="5" w:tplc="10090005" w:tentative="1">
+      <w:start w:val="1"/>
+      <w:numFmt w:val="bullet"/>
+      <w:lvlText w:val=""/>
+      <w:lvlJc w:val="left"/>
+      <w:pPr>
+        <w:ind w:left="4680" w:hanging="360"/>
+      </w:pPr>
+      <w:rPr>
+        <w:rFonts w:ascii="Wingdings" w:hAnsi="Wingdings" w:hint="default"/>
+      </w:rPr>
+    </w:lvl>
+    <w:lvl w:ilvl="6" w:tplc="10090001" w:tentative="1">
+      <w:start w:val="1"/>
+      <w:numFmt w:val="bullet"/>
+      <w:lvlText w:val=""/>
+      <w:lvlJc w:val="left"/>
+      <w:pPr>
+        <w:ind w:left="5400" w:hanging="360"/>
+      </w:pPr>
+      <w:rPr>
+        <w:rFonts w:ascii="Symbol" w:hAnsi="Symbol" w:hint="default"/>
+      </w:rPr>
+    </w:lvl>
+    <w:lvl w:ilvl="7" w:tplc="10090003" w:tentative="1">
+      <w:start w:val="1"/>
+      <w:numFmt w:val="bullet"/>
+      <w:lvlText w:val="o"/>
+      <w:lvlJc w:val="left"/>
+      <w:pPr>
+        <w:ind w:left="6120" w:hanging="360"/>
+      </w:pPr>
+      <w:rPr>
+        <w:rFonts w:ascii="Courier New" w:hAnsi="Courier New" w:cs="Courier New" w:hint="default"/>
+      </w:rPr>
+    </w:lvl>
+    <w:lvl w:ilvl="8" w:tplc="10090005" w:tentative="1">
+      <w:start w:val="1"/>
+      <w:numFmt w:val="bullet"/>
+      <w:lvlText w:val=""/>
+      <w:lvlJc w:val="left"/>
+      <w:pPr>
+        <w:ind w:left="6840" w:hanging="360"/>
+      </w:pPr>
+      <w:rPr>
+        <w:rFonts w:ascii="Wingdings" w:hAnsi="Wingdings" w:hint="default"/>
+      </w:rPr>
+    </w:lvl>
+  </w:abstractNum>
+  <w:abstractNum w:abstractNumId="8" w15:restartNumberingAfterBreak="0">
     <w:nsid w:val="3C831E39"/>
     <w:multiLevelType w:val="hybridMultilevel"/>
     <w:tmpl w:val="7F020876"/>
@@ -3854,7 +4028,7 @@
       </w:rPr>
     </w:lvl>
   </w:abstractNum>
-  <w:abstractNum w:abstractNumId="8" w15:restartNumberingAfterBreak="0">
+  <w:abstractNum w:abstractNumId="9" w15:restartNumberingAfterBreak="0">
     <w:nsid w:val="468472A9"/>
     <w:multiLevelType w:val="hybridMultilevel"/>
     <w:tmpl w:val="522E1918"/>
@@ -3966,7 +4140,119 @@
       </w:rPr>
     </w:lvl>
   </w:abstractNum>
-  <w:abstractNum w:abstractNumId="9" w15:restartNumberingAfterBreak="0">
+  <w:abstractNum w:abstractNumId="10" w15:restartNumberingAfterBreak="0">
+    <w:nsid w:val="4BE7162F"/>
+    <w:multiLevelType w:val="hybridMultilevel"/>
+    <w:tmpl w:val="75081194"/>
+    <w:lvl w:ilvl="0" w:tplc="893EB490">
+      <w:numFmt w:val="bullet"/>
+      <w:lvlText w:val=""/>
+      <w:lvlJc w:val="left"/>
+      <w:pPr>
+        <w:ind w:left="720" w:hanging="360"/>
+      </w:pPr>
+      <w:rPr>
+        <w:rFonts w:ascii="Wingdings" w:eastAsia="Times New Roman" w:hAnsi="Wingdings" w:cs="Times New Roman" w:hint="default"/>
+      </w:rPr>
+    </w:lvl>
+    <w:lvl w:ilvl="1" w:tplc="10090003" w:tentative="1">
+      <w:start w:val="1"/>
+      <w:numFmt w:val="bullet"/>
+      <w:lvlText w:val="o"/>
+      <w:lvlJc w:val="left"/>
+      <w:pPr>
+        <w:ind w:left="1440" w:hanging="360"/>
+      </w:pPr>
+      <w:rPr>
+        <w:rFonts w:ascii="Courier New" w:hAnsi="Courier New" w:cs="Courier New" w:hint="default"/>
+      </w:rPr>
+    </w:lvl>
+    <w:lvl w:ilvl="2" w:tplc="10090005" w:tentative="1">
+      <w:start w:val="1"/>
+      <w:numFmt w:val="bullet"/>
+      <w:lvlText w:val=""/>
+      <w:lvlJc w:val="left"/>
+      <w:pPr>
+        <w:ind w:left="2160" w:hanging="360"/>
+      </w:pPr>
+      <w:rPr>
+        <w:rFonts w:ascii="Wingdings" w:hAnsi="Wingdings" w:hint="default"/>
+      </w:rPr>
+    </w:lvl>
+    <w:lvl w:ilvl="3" w:tplc="10090001" w:tentative="1">
+      <w:start w:val="1"/>
+      <w:numFmt w:val="bullet"/>
+      <w:lvlText w:val=""/>
+      <w:lvlJc w:val="left"/>
+      <w:pPr>
+        <w:ind w:left="2880" w:hanging="360"/>
+      </w:pPr>
+      <w:rPr>
+        <w:rFonts w:ascii="Symbol" w:hAnsi="Symbol" w:hint="default"/>
+      </w:rPr>
+    </w:lvl>
+    <w:lvl w:ilvl="4" w:tplc="10090003" w:tentative="1">
+      <w:start w:val="1"/>
+      <w:numFmt w:val="bullet"/>
+      <w:lvlText w:val="o"/>
+      <w:lvlJc w:val="left"/>
+      <w:pPr>
+        <w:ind w:left="3600" w:hanging="360"/>
+      </w:pPr>
+      <w:rPr>
+        <w:rFonts w:ascii="Courier New" w:hAnsi="Courier New" w:cs="Courier New" w:hint="default"/>
+      </w:rPr>
+    </w:lvl>
+    <w:lvl w:ilvl="5" w:tplc="10090005" w:tentative="1">
+      <w:start w:val="1"/>
+      <w:numFmt w:val="bullet"/>
+      <w:lvlText w:val=""/>
+      <w:lvlJc w:val="left"/>
+      <w:pPr>
+        <w:ind w:left="4320" w:hanging="360"/>
+      </w:pPr>
+      <w:rPr>
+        <w:rFonts w:ascii="Wingdings" w:hAnsi="Wingdings" w:hint="default"/>
+      </w:rPr>
+    </w:lvl>
+    <w:lvl w:ilvl="6" w:tplc="10090001" w:tentative="1">
+      <w:start w:val="1"/>
+      <w:numFmt w:val="bullet"/>
+      <w:lvlText w:val=""/>
+      <w:lvlJc w:val="left"/>
+      <w:pPr>
+        <w:ind w:left="5040" w:hanging="360"/>
+      </w:pPr>
+      <w:rPr>
+        <w:rFonts w:ascii="Symbol" w:hAnsi="Symbol" w:hint="default"/>
+      </w:rPr>
+    </w:lvl>
+    <w:lvl w:ilvl="7" w:tplc="10090003" w:tentative="1">
+      <w:start w:val="1"/>
+      <w:numFmt w:val="bullet"/>
+      <w:lvlText w:val="o"/>
+      <w:lvlJc w:val="left"/>
+      <w:pPr>
+        <w:ind w:left="5760" w:hanging="360"/>
+      </w:pPr>
+      <w:rPr>
+        <w:rFonts w:ascii="Courier New" w:hAnsi="Courier New" w:cs="Courier New" w:hint="default"/>
+      </w:rPr>
+    </w:lvl>
+    <w:lvl w:ilvl="8" w:tplc="10090005" w:tentative="1">
+      <w:start w:val="1"/>
+      <w:numFmt w:val="bullet"/>
+      <w:lvlText w:val=""/>
+      <w:lvlJc w:val="left"/>
+      <w:pPr>
+        <w:ind w:left="6480" w:hanging="360"/>
+      </w:pPr>
+      <w:rPr>
+        <w:rFonts w:ascii="Wingdings" w:hAnsi="Wingdings" w:hint="default"/>
+      </w:rPr>
+    </w:lvl>
+  </w:abstractNum>
+  <w:abstractNum w:abstractNumId="11" w15:restartNumberingAfterBreak="0">
     <w:nsid w:val="640B5225"/>
     <w:multiLevelType w:val="multilevel"/>
     <w:tmpl w:val="57C47EC8"/>
@@ -4115,7 +4401,7 @@
       </w:rPr>
     </w:lvl>
   </w:abstractNum>
-  <w:abstractNum w:abstractNumId="10" w15:restartNumberingAfterBreak="0">
+  <w:abstractNum w:abstractNumId="12" w15:restartNumberingAfterBreak="0">
     <w:nsid w:val="7CA51402"/>
     <w:multiLevelType w:val="hybridMultilevel"/>
     <w:tmpl w:val="BDCE3532"/>
@@ -4229,7 +4515,7 @@
     </w:lvl>
   </w:abstractNum>
   <w:num w:numId="1" w16cid:durableId="751703640">
-    <w:abstractNumId w:val="9"/>
+    <w:abstractNumId w:val="11"/>
   </w:num>
   <w:num w:numId="2" w16cid:durableId="21715846">
     <w:abstractNumId w:val="5"/>
@@ -4253,12 +4539,18 @@
     <w:abstractNumId w:val="2"/>
   </w:num>
   <w:num w:numId="9" w16cid:durableId="330446776">
+    <w:abstractNumId w:val="9"/>
+  </w:num>
+  <w:num w:numId="10" w16cid:durableId="2057847514">
     <w:abstractNumId w:val="8"/>
   </w:num>
-  <w:num w:numId="10" w16cid:durableId="2057847514">
+  <w:num w:numId="11" w16cid:durableId="715160553">
+    <w:abstractNumId w:val="12"/>
+  </w:num>
+  <w:num w:numId="12" w16cid:durableId="1293436576">
     <w:abstractNumId w:val="7"/>
   </w:num>
-  <w:num w:numId="11" w16cid:durableId="715160553">
+  <w:num w:numId="13" w16cid:durableId="1856117476">
     <w:abstractNumId w:val="10"/>
   </w:num>
 </w:numbering>

</xml_diff>